<commit_message>
changed the execution order of the event system
</commit_message>
<xml_diff>
--- a/DnD Character Creator Design Document.docx
+++ b/DnD Character Creator Design Document.docx
@@ -6,13 +6,8 @@
       <w:pPr>
         <w:pStyle w:val="Title"/>
       </w:pPr>
-      <w:proofErr w:type="spellStart"/>
-      <w:r>
-        <w:t>DnD</w:t>
-      </w:r>
-      <w:proofErr w:type="spellEnd"/>
-      <w:r>
-        <w:t xml:space="preserve"> Character Creator</w:t>
+      <w:r>
+        <w:t>DnD Character Creator</w:t>
       </w:r>
     </w:p>
     <w:p>
@@ -251,23 +246,7 @@
           <w:sz w:val="20"/>
           <w:szCs w:val="20"/>
         </w:rPr>
-        <w:t xml:space="preserve">Ability to create and customize a </w:t>
-      </w:r>
-      <w:proofErr w:type="spellStart"/>
-      <w:r>
-        <w:rPr>
-          <w:sz w:val="20"/>
-          <w:szCs w:val="20"/>
-        </w:rPr>
-        <w:t>DnD</w:t>
-      </w:r>
-      <w:proofErr w:type="spellEnd"/>
-      <w:r>
-        <w:rPr>
-          <w:sz w:val="20"/>
-          <w:szCs w:val="20"/>
-        </w:rPr>
-        <w:t xml:space="preserve"> character</w:t>
+        <w:t>Ability to create and customize a DnD character</w:t>
       </w:r>
     </w:p>
     <w:p>
@@ -397,23 +376,7 @@
           <w:sz w:val="20"/>
           <w:szCs w:val="20"/>
         </w:rPr>
-        <w:t xml:space="preserve"> their </w:t>
-      </w:r>
-      <w:proofErr w:type="spellStart"/>
-      <w:r>
-        <w:rPr>
-          <w:sz w:val="20"/>
-          <w:szCs w:val="20"/>
-        </w:rPr>
-        <w:t>DnD</w:t>
-      </w:r>
-      <w:proofErr w:type="spellEnd"/>
-      <w:r>
-        <w:rPr>
-          <w:sz w:val="20"/>
-          <w:szCs w:val="20"/>
-        </w:rPr>
-        <w:t xml:space="preserve"> character.</w:t>
+        <w:t xml:space="preserve"> their DnD character.</w:t>
       </w:r>
     </w:p>
     <w:p>
@@ -448,23 +411,7 @@
           <w:sz w:val="20"/>
           <w:szCs w:val="20"/>
         </w:rPr>
-        <w:t xml:space="preserve">The point is to create a </w:t>
-      </w:r>
-      <w:proofErr w:type="spellStart"/>
-      <w:r>
-        <w:rPr>
-          <w:sz w:val="20"/>
-          <w:szCs w:val="20"/>
-        </w:rPr>
-        <w:t>DnD</w:t>
-      </w:r>
-      <w:proofErr w:type="spellEnd"/>
-      <w:r>
-        <w:rPr>
-          <w:sz w:val="20"/>
-          <w:szCs w:val="20"/>
-        </w:rPr>
-        <w:t xml:space="preserve"> character it is a character creator.</w:t>
+        <w:t>The point is to create a DnD character it is a character creator.</w:t>
       </w:r>
     </w:p>
     <w:p>
@@ -1162,7 +1109,6 @@
                 <w:szCs w:val="18"/>
               </w:rPr>
             </w:pPr>
-            <w:proofErr w:type="spellStart"/>
             <w:r>
               <w:rPr>
                 <w:b w:val="0"/>
@@ -1172,7 +1118,6 @@
               </w:rPr>
               <w:t>Ork</w:t>
             </w:r>
-            <w:proofErr w:type="spellEnd"/>
           </w:p>
           <w:p>
             <w:pPr>
@@ -2189,23 +2134,7 @@
                 <w:sz w:val="18"/>
                 <w:szCs w:val="18"/>
               </w:rPr>
-              <w:t xml:space="preserve">When activated, Rage heals you and increases your attack speed and attack damage for </w:t>
-            </w:r>
-            <w:proofErr w:type="gramStart"/>
-            <w:r>
-              <w:rPr>
-                <w:sz w:val="18"/>
-                <w:szCs w:val="18"/>
-              </w:rPr>
-              <w:t>a period of time</w:t>
-            </w:r>
-            <w:proofErr w:type="gramEnd"/>
-            <w:r>
-              <w:rPr>
-                <w:sz w:val="18"/>
-                <w:szCs w:val="18"/>
-              </w:rPr>
-              <w:t>. While in Rage you cannot use items or use any other abilities.</w:t>
+              <w:t>When activated, Rage heals you and increases your attack speed and attack damage for a period of time. While in Rage you cannot use items or use any other abilities.</w:t>
             </w:r>
           </w:p>
           <w:p>
@@ -2625,23 +2554,7 @@
                 <w:sz w:val="18"/>
                 <w:szCs w:val="18"/>
               </w:rPr>
-              <w:t xml:space="preserve">With your vast knowledge of nature and plants, you </w:t>
-            </w:r>
-            <w:proofErr w:type="gramStart"/>
-            <w:r>
-              <w:rPr>
-                <w:sz w:val="18"/>
-                <w:szCs w:val="18"/>
-              </w:rPr>
-              <w:t>are able to</w:t>
-            </w:r>
-            <w:proofErr w:type="gramEnd"/>
-            <w:r>
-              <w:rPr>
-                <w:sz w:val="18"/>
-                <w:szCs w:val="18"/>
-              </w:rPr>
-              <w:t xml:space="preserve"> quickly create a small healing potion and use it to restore health.</w:t>
+              <w:t>With your vast knowledge of nature and plants, you are able to quickly create a small healing potion and use it to restore health.</w:t>
             </w:r>
           </w:p>
         </w:tc>
@@ -2966,23 +2879,7 @@
                 <w:sz w:val="18"/>
                 <w:szCs w:val="18"/>
               </w:rPr>
-              <w:t xml:space="preserve">You </w:t>
-            </w:r>
-            <w:proofErr w:type="gramStart"/>
-            <w:r>
-              <w:rPr>
-                <w:sz w:val="18"/>
-                <w:szCs w:val="18"/>
-              </w:rPr>
-              <w:t>are able to</w:t>
-            </w:r>
-            <w:proofErr w:type="gramEnd"/>
-            <w:r>
-              <w:rPr>
-                <w:sz w:val="18"/>
-                <w:szCs w:val="18"/>
-              </w:rPr>
-              <w:t xml:space="preserve"> cast spells ranging from fireballs to ice blasts.</w:t>
+              <w:t>You are able to cast spells ranging from fireballs to ice blasts.</w:t>
             </w:r>
           </w:p>
           <w:p>
@@ -4077,6 +3974,11 @@
     </w:p>
     <w:p/>
     <w:p>
+      <w:pPr>
+        <w:rPr>
+          <w:noProof/>
+        </w:rPr>
+      </w:pPr>
       <w:r>
         <w:t>Each of these games allow the player to choose between different classes and character origins/races. I liked how the Ui is structured and allows the player to switch between these elements with ease</w:t>
       </w:r>
@@ -4088,6 +3990,68 @@
           <w:noProof/>
         </w:rPr>
         <w:t xml:space="preserve"> </w:t>
+      </w:r>
+    </w:p>
+    <w:p>
+      <w:pPr>
+        <w:rPr>
+          <w:noProof/>
+        </w:rPr>
+      </w:pPr>
+    </w:p>
+    <w:p>
+      <w:r>
+        <w:rPr>
+          <w:noProof/>
+        </w:rPr>
+        <w:drawing>
+          <wp:inline distT="0" distB="0" distL="0" distR="0" wp14:anchorId="603C7834" wp14:editId="327FD679">
+            <wp:extent cx="5731510" cy="3104515"/>
+            <wp:effectExtent l="0" t="0" r="2540" b="635"/>
+            <wp:docPr id="14" name="Picture 14" descr="Diagram&#10;&#10;Description automatically generated"/>
+            <wp:cNvGraphicFramePr>
+              <a:graphicFrameLocks xmlns:a="http://schemas.openxmlformats.org/drawingml/2006/main" noChangeAspect="1"/>
+            </wp:cNvGraphicFramePr>
+            <a:graphic xmlns:a="http://schemas.openxmlformats.org/drawingml/2006/main">
+              <a:graphicData uri="http://schemas.openxmlformats.org/drawingml/2006/picture">
+                <pic:pic xmlns:pic="http://schemas.openxmlformats.org/drawingml/2006/picture">
+                  <pic:nvPicPr>
+                    <pic:cNvPr id="14" name="Picture 14" descr="Diagram&#10;&#10;Description automatically generated"/>
+                    <pic:cNvPicPr>
+                      <a:picLocks noChangeAspect="1" noChangeArrowheads="1"/>
+                    </pic:cNvPicPr>
+                  </pic:nvPicPr>
+                  <pic:blipFill>
+                    <a:blip r:embed="rId29">
+                      <a:extLst>
+                        <a:ext uri="{28A0092B-C50C-407E-A947-70E740481C1C}">
+                          <a14:useLocalDpi xmlns:a14="http://schemas.microsoft.com/office/drawing/2010/main" val="0"/>
+                        </a:ext>
+                      </a:extLst>
+                    </a:blip>
+                    <a:srcRect/>
+                    <a:stretch>
+                      <a:fillRect/>
+                    </a:stretch>
+                  </pic:blipFill>
+                  <pic:spPr bwMode="auto">
+                    <a:xfrm>
+                      <a:off x="0" y="0"/>
+                      <a:ext cx="5731510" cy="3104515"/>
+                    </a:xfrm>
+                    <a:prstGeom prst="rect">
+                      <a:avLst/>
+                    </a:prstGeom>
+                    <a:noFill/>
+                    <a:ln>
+                      <a:noFill/>
+                    </a:ln>
+                  </pic:spPr>
+                </pic:pic>
+              </a:graphicData>
+            </a:graphic>
+          </wp:inline>
+        </w:drawing>
       </w:r>
     </w:p>
     <w:sectPr>

</xml_diff>

<commit_message>
Update DnD Character Creator Design Document.docx
</commit_message>
<xml_diff>
--- a/DnD Character Creator Design Document.docx
+++ b/DnD Character Creator Design Document.docx
@@ -3754,6 +3754,335 @@
         </w:tc>
       </w:tr>
     </w:tbl>
+    <w:p>
+      <w:pPr>
+        <w:pStyle w:val="Heading1"/>
+      </w:pPr>
+      <w:r>
+        <w:lastRenderedPageBreak/>
+        <w:t>Open world game</w:t>
+      </w:r>
+    </w:p>
+    <w:p>
+      <w:r>
+        <w:t xml:space="preserve">After completing the character creator, I want to expand the project into an open world </w:t>
+      </w:r>
+      <w:r>
+        <w:t>adventure game where the player can interact with NPC’s that’ll give them quests to defeat enemies in the wilderness.</w:t>
+      </w:r>
+      <w:r>
+        <w:t xml:space="preserve"> The game will contain real time combat which will be calculated by having a “damage range” where a random number is chosen </w:t>
+      </w:r>
+      <w:r>
+        <w:t>in a rage depending on the player's items and attributes.</w:t>
+      </w:r>
+      <w:r>
+        <w:t xml:space="preserve"> </w:t>
+      </w:r>
+    </w:p>
+    <w:p>
+      <w:r>
+        <w:t xml:space="preserve">In addition to the range of damage </w:t>
+      </w:r>
+      <w:r>
+        <w:t>I’d like to potentially add an armour and dodg</w:t>
+      </w:r>
+      <w:r>
+        <w:t xml:space="preserve">ing mechanic to the combat </w:t>
+      </w:r>
+      <w:r>
+        <w:t>were</w:t>
+      </w:r>
+      <w:r>
+        <w:t xml:space="preserve"> depending on the targets armour rating and agility attribute, the target has a change to block/doge the attack.</w:t>
+      </w:r>
+    </w:p>
+    <w:p>
+      <w:pPr>
+        <w:pStyle w:val="Heading1"/>
+      </w:pPr>
+      <w:r>
+        <w:t>Abilities</w:t>
+      </w:r>
+    </w:p>
+    <w:p>
+      <w:r>
+        <w:t>At the start of the game, the player will have access to 3 abilities. 1 ability will be linked to the race chosen by the player and the other 2 will be from the class they select.</w:t>
+      </w:r>
+      <w:r>
+        <w:t xml:space="preserve"> The abilities are inspired by</w:t>
+      </w:r>
+      <w:r>
+        <w:t xml:space="preserve"> the abilities in dungeons and dragons</w:t>
+      </w:r>
+      <w:r>
+        <w:t xml:space="preserve"> and </w:t>
+      </w:r>
+      <w:r>
+        <w:t>the abilities in Divinity Original Sin 2</w:t>
+      </w:r>
+      <w:r>
+        <w:t>.</w:t>
+      </w:r>
+    </w:p>
+    <w:tbl>
+      <w:tblPr>
+        <w:tblStyle w:val="GridTable1Light"/>
+        <w:tblW w:w="0" w:type="auto"/>
+        <w:tblLook w:val="04A0" w:firstRow="1" w:lastRow="0" w:firstColumn="1" w:lastColumn="0" w:noHBand="0" w:noVBand="1"/>
+      </w:tblPr>
+      <w:tblGrid>
+        <w:gridCol w:w="3005"/>
+        <w:gridCol w:w="5779"/>
+      </w:tblGrid>
+      <w:tr>
+        <w:trPr>
+          <w:cnfStyle w:val="100000000000" w:firstRow="1" w:lastRow="0" w:firstColumn="0" w:lastColumn="0" w:oddVBand="0" w:evenVBand="0" w:oddHBand="0" w:evenHBand="0" w:firstRowFirstColumn="0" w:firstRowLastColumn="0" w:lastRowFirstColumn="0" w:lastRowLastColumn="0"/>
+        </w:trPr>
+        <w:tc>
+          <w:tcPr>
+            <w:cnfStyle w:val="001000000000" w:firstRow="0" w:lastRow="0" w:firstColumn="1" w:lastColumn="0" w:oddVBand="0" w:evenVBand="0" w:oddHBand="0" w:evenHBand="0" w:firstRowFirstColumn="0" w:firstRowLastColumn="0" w:lastRowFirstColumn="0" w:lastRowLastColumn="0"/>
+            <w:tcW w:w="3005" w:type="dxa"/>
+          </w:tcPr>
+          <w:p>
+            <w:r>
+              <w:t>Race</w:t>
+            </w:r>
+          </w:p>
+        </w:tc>
+        <w:tc>
+          <w:tcPr>
+            <w:tcW w:w="5779" w:type="dxa"/>
+          </w:tcPr>
+          <w:p>
+            <w:pPr>
+              <w:cnfStyle w:val="100000000000" w:firstRow="1" w:lastRow="0" w:firstColumn="0" w:lastColumn="0" w:oddVBand="0" w:evenVBand="0" w:oddHBand="0" w:evenHBand="0" w:firstRowFirstColumn="0" w:firstRowLastColumn="0" w:lastRowFirstColumn="0" w:lastRowLastColumn="0"/>
+            </w:pPr>
+            <w:r>
+              <w:t>Ability</w:t>
+            </w:r>
+          </w:p>
+        </w:tc>
+      </w:tr>
+      <w:tr>
+        <w:tc>
+          <w:tcPr>
+            <w:cnfStyle w:val="001000000000" w:firstRow="0" w:lastRow="0" w:firstColumn="1" w:lastColumn="0" w:oddVBand="0" w:evenVBand="0" w:oddHBand="0" w:evenHBand="0" w:firstRowFirstColumn="0" w:firstRowLastColumn="0" w:lastRowFirstColumn="0" w:lastRowLastColumn="0"/>
+            <w:tcW w:w="3005" w:type="dxa"/>
+          </w:tcPr>
+          <w:p>
+            <w:pPr>
+              <w:rPr>
+                <w:b w:val="0"/>
+                <w:bCs w:val="0"/>
+              </w:rPr>
+            </w:pPr>
+            <w:r>
+              <w:rPr>
+                <w:b w:val="0"/>
+                <w:bCs w:val="0"/>
+              </w:rPr>
+              <w:t>Human</w:t>
+            </w:r>
+          </w:p>
+        </w:tc>
+        <w:tc>
+          <w:tcPr>
+            <w:tcW w:w="5779" w:type="dxa"/>
+          </w:tcPr>
+          <w:p>
+            <w:pPr>
+              <w:cnfStyle w:val="000000000000" w:firstRow="0" w:lastRow="0" w:firstColumn="0" w:lastColumn="0" w:oddVBand="0" w:evenVBand="0" w:oddHBand="0" w:evenHBand="0" w:firstRowFirstColumn="0" w:firstRowLastColumn="0" w:lastRowFirstColumn="0" w:lastRowLastColumn="0"/>
+            </w:pPr>
+            <w:r>
+              <w:rPr>
+                <w:i/>
+                <w:iCs/>
+              </w:rPr>
+              <w:t>Rallying Cry:</w:t>
+            </w:r>
+            <w:r>
+              <w:t xml:space="preserve"> The character shouts with all their might increasing the players damage and decreasing the enemies damage in a circle around them.</w:t>
+            </w:r>
+          </w:p>
+        </w:tc>
+      </w:tr>
+      <w:tr>
+        <w:tc>
+          <w:tcPr>
+            <w:cnfStyle w:val="001000000000" w:firstRow="0" w:lastRow="0" w:firstColumn="1" w:lastColumn="0" w:oddVBand="0" w:evenVBand="0" w:oddHBand="0" w:evenHBand="0" w:firstRowFirstColumn="0" w:firstRowLastColumn="0" w:lastRowFirstColumn="0" w:lastRowLastColumn="0"/>
+            <w:tcW w:w="3005" w:type="dxa"/>
+          </w:tcPr>
+          <w:p>
+            <w:pPr>
+              <w:rPr>
+                <w:b w:val="0"/>
+                <w:bCs w:val="0"/>
+              </w:rPr>
+            </w:pPr>
+            <w:r>
+              <w:rPr>
+                <w:b w:val="0"/>
+                <w:bCs w:val="0"/>
+              </w:rPr>
+              <w:t>Elf</w:t>
+            </w:r>
+          </w:p>
+        </w:tc>
+        <w:tc>
+          <w:tcPr>
+            <w:tcW w:w="5779" w:type="dxa"/>
+          </w:tcPr>
+          <w:p>
+            <w:pPr>
+              <w:cnfStyle w:val="000000000000" w:firstRow="0" w:lastRow="0" w:firstColumn="0" w:lastColumn="0" w:oddVBand="0" w:evenVBand="0" w:oddHBand="0" w:evenHBand="0" w:firstRowFirstColumn="0" w:firstRowLastColumn="0" w:lastRowFirstColumn="0" w:lastRowLastColumn="0"/>
+            </w:pPr>
+            <w:r>
+              <w:rPr>
+                <w:i/>
+                <w:iCs/>
+              </w:rPr>
+              <w:t>Mark of the woods</w:t>
+            </w:r>
+            <w:r>
+              <w:rPr>
+                <w:i/>
+                <w:iCs/>
+              </w:rPr>
+              <w:t xml:space="preserve">: </w:t>
+            </w:r>
+            <w:r>
+              <w:t xml:space="preserve">The character focuses on </w:t>
+            </w:r>
+            <w:r>
+              <w:t xml:space="preserve">one </w:t>
+            </w:r>
+            <w:r>
+              <w:t xml:space="preserve">enemy </w:t>
+            </w:r>
+            <w:r>
+              <w:t>dealing more damage to that enemy</w:t>
+            </w:r>
+            <w:r>
+              <w:t>.</w:t>
+            </w:r>
+          </w:p>
+        </w:tc>
+      </w:tr>
+      <w:tr>
+        <w:tc>
+          <w:tcPr>
+            <w:cnfStyle w:val="001000000000" w:firstRow="0" w:lastRow="0" w:firstColumn="1" w:lastColumn="0" w:oddVBand="0" w:evenVBand="0" w:oddHBand="0" w:evenHBand="0" w:firstRowFirstColumn="0" w:firstRowLastColumn="0" w:lastRowFirstColumn="0" w:lastRowLastColumn="0"/>
+            <w:tcW w:w="3005" w:type="dxa"/>
+          </w:tcPr>
+          <w:p>
+            <w:pPr>
+              <w:rPr>
+                <w:b w:val="0"/>
+                <w:bCs w:val="0"/>
+              </w:rPr>
+            </w:pPr>
+            <w:r>
+              <w:rPr>
+                <w:b w:val="0"/>
+                <w:bCs w:val="0"/>
+              </w:rPr>
+              <w:t>Ork</w:t>
+            </w:r>
+          </w:p>
+        </w:tc>
+        <w:tc>
+          <w:tcPr>
+            <w:tcW w:w="5779" w:type="dxa"/>
+          </w:tcPr>
+          <w:p>
+            <w:pPr>
+              <w:cnfStyle w:val="000000000000" w:firstRow="0" w:lastRow="0" w:firstColumn="0" w:lastColumn="0" w:oddVBand="0" w:evenVBand="0" w:oddHBand="0" w:evenHBand="0" w:firstRowFirstColumn="0" w:firstRowLastColumn="0" w:lastRowFirstColumn="0" w:lastRowLastColumn="0"/>
+            </w:pPr>
+            <w:r>
+              <w:rPr>
+                <w:i/>
+                <w:iCs/>
+              </w:rPr>
+              <w:t>Stone Flesh:</w:t>
+            </w:r>
+            <w:r>
+              <w:rPr>
+                <w:i/>
+                <w:iCs/>
+              </w:rPr>
+              <w:t xml:space="preserve"> </w:t>
+            </w:r>
+            <w:r>
+              <w:t xml:space="preserve">The character turns their skin </w:t>
+            </w:r>
+            <w:r>
+              <w:t>into stone, reducing movement speed and incoming damage</w:t>
+            </w:r>
+            <w:r>
+              <w:rPr>
+                <w:i/>
+                <w:iCs/>
+              </w:rPr>
+              <w:t xml:space="preserve"> </w:t>
+            </w:r>
+          </w:p>
+        </w:tc>
+      </w:tr>
+      <w:tr>
+        <w:tc>
+          <w:tcPr>
+            <w:cnfStyle w:val="001000000000" w:firstRow="0" w:lastRow="0" w:firstColumn="1" w:lastColumn="0" w:oddVBand="0" w:evenVBand="0" w:oddHBand="0" w:evenHBand="0" w:firstRowFirstColumn="0" w:firstRowLastColumn="0" w:lastRowFirstColumn="0" w:lastRowLastColumn="0"/>
+            <w:tcW w:w="3005" w:type="dxa"/>
+          </w:tcPr>
+          <w:p>
+            <w:pPr>
+              <w:rPr>
+                <w:b w:val="0"/>
+                <w:bCs w:val="0"/>
+              </w:rPr>
+            </w:pPr>
+            <w:r>
+              <w:rPr>
+                <w:b w:val="0"/>
+                <w:bCs w:val="0"/>
+              </w:rPr>
+              <w:t>Dwarf</w:t>
+            </w:r>
+          </w:p>
+        </w:tc>
+        <w:tc>
+          <w:tcPr>
+            <w:tcW w:w="5779" w:type="dxa"/>
+          </w:tcPr>
+          <w:p>
+            <w:pPr>
+              <w:cnfStyle w:val="000000000000" w:firstRow="0" w:lastRow="0" w:firstColumn="0" w:lastColumn="0" w:oddVBand="0" w:evenVBand="0" w:oddHBand="0" w:evenHBand="0" w:firstRowFirstColumn="0" w:firstRowLastColumn="0" w:lastRowFirstColumn="0" w:lastRowLastColumn="0"/>
+            </w:pPr>
+            <w:r>
+              <w:rPr>
+                <w:i/>
+                <w:iCs/>
+              </w:rPr>
+              <w:t xml:space="preserve">Dwarven Grudge: </w:t>
+            </w:r>
+            <w:r>
+              <w:t>taking damage f</w:t>
+            </w:r>
+            <w:r>
+              <w:t xml:space="preserve">rom enemies fills up a progress bar, when the ability is activated, release the built up grudge </w:t>
+            </w:r>
+            <w:r>
+              <w:t>as an explosion of damage around the character. Ability deals more damage depending on the</w:t>
+            </w:r>
+            <w:r>
+              <w:t xml:space="preserve"> progress bar.</w:t>
+            </w:r>
+          </w:p>
+        </w:tc>
+      </w:tr>
+    </w:tbl>
+    <w:p/>
     <w:p>
       <w:pPr>
         <w:pStyle w:val="Heading1"/>

</xml_diff>

<commit_message>
Created the ability scriptable objects and the ability Ui display system
</commit_message>
<xml_diff>
--- a/DnD Character Creator Design Document.docx
+++ b/DnD Character Creator Design Document.docx
@@ -4085,15 +4085,6 @@
               </w:rPr>
               <w:t>into stone, reducing movement speed and incoming damage</w:t>
             </w:r>
-            <w:r>
-              <w:rPr>
-                <w:i/>
-                <w:iCs/>
-                <w:sz w:val="20"/>
-                <w:szCs w:val="20"/>
-              </w:rPr>
-              <w:t xml:space="preserve"> </w:t>
-            </w:r>
           </w:p>
         </w:tc>
       </w:tr>
@@ -4149,7 +4140,14 @@
                 <w:sz w:val="20"/>
                 <w:szCs w:val="20"/>
               </w:rPr>
-              <w:t>taking damage f</w:t>
+              <w:t>T</w:t>
+            </w:r>
+            <w:r>
+              <w:rPr>
+                <w:sz w:val="20"/>
+                <w:szCs w:val="20"/>
+              </w:rPr>
+              <w:t>aking damage f</w:t>
             </w:r>
             <w:r>
               <w:rPr>

</xml_diff>